<commit_message>
Added base areas for each zone
Added temple base
Added mine base
Added graveyard base
</commit_message>
<xml_diff>
--- a/Authors I must credit.docx
+++ b/Authors I must credit.docx
@@ -40,6 +40,186 @@
         <w:t xml:space="preserve"> </w:t>
       </w:r>
     </w:p>
+    <w:p>
+      <w:r>
+        <w:t>Gemstones</w:t>
+      </w:r>
+    </w:p>
+    <w:p>
+      <w:hyperlink r:id="rId6" w:history="1">
+        <w:r>
+          <w:rPr>
+            <w:rStyle w:val="Hyperlink"/>
+          </w:rPr>
+          <w:t>https://sketchfab.com/3d-models/low-poly-dirt-crystals-25334581fbe849cc9e3cbce7b67b5d75</w:t>
+        </w:r>
+      </w:hyperlink>
+    </w:p>
+    <w:p>
+      <w:r>
+        <w:t>Pickaxe</w:t>
+      </w:r>
+    </w:p>
+    <w:p>
+      <w:hyperlink r:id="rId7" w:anchor="download" w:history="1">
+        <w:r>
+          <w:rPr>
+            <w:rStyle w:val="Hyperlink"/>
+          </w:rPr>
+          <w:t>https://sketchfab.com/3d-models/pickaxe-lowpoly-aa0f40cabcbf4496810a397f335f9833#download</w:t>
+        </w:r>
+      </w:hyperlink>
+      <w:r>
+        <w:t xml:space="preserve"> </w:t>
+      </w:r>
+    </w:p>
+    <w:p>
+      <w:r>
+        <w:t>Gem Rocks</w:t>
+      </w:r>
+    </w:p>
+    <w:p>
+      <w:hyperlink r:id="rId8" w:history="1">
+        <w:r>
+          <w:rPr>
+            <w:rStyle w:val="Hyperlink"/>
+          </w:rPr>
+          <w:t>https://sketchfab.com/3d-models/asset-lowpoly-nature-4c0cb138569a4650bd315c7a4abe3cd4</w:t>
+        </w:r>
+      </w:hyperlink>
+    </w:p>
+    <w:p>
+      <w:r>
+        <w:t>House</w:t>
+      </w:r>
+    </w:p>
+    <w:p>
+      <w:hyperlink r:id="rId9" w:history="1">
+        <w:r>
+          <w:rPr>
+            <w:rStyle w:val="Hyperlink"/>
+          </w:rPr>
+          <w:t>https://sketchfab.com/3d-models/low-poly-house-acca0ee56c8541ffbebcade8ab9f7f08</w:t>
+        </w:r>
+      </w:hyperlink>
+    </w:p>
+    <w:p>
+      <w:r>
+        <w:t>Mud pyramid</w:t>
+      </w:r>
+    </w:p>
+    <w:p>
+      <w:hyperlink r:id="rId10" w:history="1">
+        <w:r>
+          <w:rPr>
+            <w:rStyle w:val="Hyperlink"/>
+          </w:rPr>
+          <w:t>https://sketchfab.com/3d-models/mudpyramid-63cc5f7b52434184a4ede6aad915ecf5</w:t>
+        </w:r>
+      </w:hyperlink>
+    </w:p>
+    <w:p>
+      <w:r>
+        <w:t>Temple</w:t>
+      </w:r>
+    </w:p>
+    <w:p>
+      <w:hyperlink r:id="rId11" w:history="1">
+        <w:r>
+          <w:rPr>
+            <w:rStyle w:val="Hyperlink"/>
+          </w:rPr>
+          <w:t>https://sketchfab.com/3d-models/temple-4460ccd935ca4d05801f9b328c8a4ee9#download</w:t>
+        </w:r>
+      </w:hyperlink>
+      <w:r>
+        <w:t xml:space="preserve"> </w:t>
+      </w:r>
+    </w:p>
+    <w:p/>
+    <w:p/>
+    <w:p>
+      <w:r>
+        <w:t>Indie Game Studio Names:</w:t>
+      </w:r>
+    </w:p>
+    <w:p/>
+    <w:p>
+      <w:proofErr w:type="spellStart"/>
+      <w:r>
+        <w:t>Tonx</w:t>
+      </w:r>
+      <w:proofErr w:type="spellEnd"/>
+      <w:r>
+        <w:t xml:space="preserve"> Studio</w:t>
+      </w:r>
+    </w:p>
+    <w:p>
+      <w:proofErr w:type="spellStart"/>
+      <w:r>
+        <w:t>Tonx</w:t>
+      </w:r>
+      <w:proofErr w:type="spellEnd"/>
+      <w:r>
+        <w:t xml:space="preserve"> Games</w:t>
+      </w:r>
+    </w:p>
+    <w:p>
+      <w:r>
+        <w:t>Orange Sword Games</w:t>
+      </w:r>
+    </w:p>
+    <w:p>
+      <w:r>
+        <w:t>Orange Smile Studio</w:t>
+      </w:r>
+    </w:p>
+    <w:p>
+      <w:r>
+        <w:t>Olson Studio</w:t>
+      </w:r>
+    </w:p>
+    <w:p>
+      <w:r>
+        <w:t>Orange Games</w:t>
+      </w:r>
+    </w:p>
+    <w:p>
+      <w:r>
+        <w:t>Thomas Olson</w:t>
+      </w:r>
+    </w:p>
+    <w:p>
+      <w:proofErr w:type="spellStart"/>
+      <w:r>
+        <w:t>Nosol</w:t>
+      </w:r>
+      <w:proofErr w:type="spellEnd"/>
+    </w:p>
+    <w:p>
+      <w:r>
+        <w:lastRenderedPageBreak/>
+        <w:t>TONX</w:t>
+      </w:r>
+    </w:p>
+    <w:p>
+      <w:r>
+        <w:t>Boxhead Games</w:t>
+      </w:r>
+    </w:p>
+    <w:p>
+      <w:r>
+        <w:t>Explore Games</w:t>
+      </w:r>
+    </w:p>
+    <w:p>
+      <w:r>
+        <w:t>Envision Games</w:t>
+      </w:r>
+    </w:p>
+    <w:p/>
+    <w:p/>
+    <w:p/>
     <w:sectPr>
       <w:pgSz w:w="12240" w:h="15840"/>
       <w:pgMar w:top="1440" w:right="1440" w:bottom="1440" w:left="1440" w:header="720" w:footer="720" w:gutter="0"/>

</xml_diff>

<commit_message>
Work on outside desert
</commit_message>
<xml_diff>
--- a/Authors I must credit.docx
+++ b/Authors I must credit.docx
@@ -124,7 +124,7 @@
       </w:r>
     </w:p>
     <w:p>
-      <w:hyperlink r:id="rId11" w:history="1">
+      <w:hyperlink r:id="rId11" w:anchor="download" w:history="1">
         <w:r>
           <w:rPr>
             <w:rStyle w:val="Hyperlink"/>
@@ -145,23 +145,13 @@
     </w:p>
     <w:p/>
     <w:p>
-      <w:proofErr w:type="spellStart"/>
-      <w:r>
-        <w:t>Tonx</w:t>
-      </w:r>
-      <w:proofErr w:type="spellEnd"/>
-      <w:r>
-        <w:t xml:space="preserve"> Studio</w:t>
-      </w:r>
-    </w:p>
-    <w:p>
-      <w:proofErr w:type="spellStart"/>
-      <w:r>
-        <w:t>Tonx</w:t>
-      </w:r>
-      <w:proofErr w:type="spellEnd"/>
-      <w:r>
-        <w:t xml:space="preserve"> Games</w:t>
+      <w:r>
+        <w:t>Tonx Studio</w:t>
+      </w:r>
+    </w:p>
+    <w:p>
+      <w:r>
+        <w:t>Tonx Games</w:t>
       </w:r>
     </w:p>
     <w:p>
@@ -190,11 +180,9 @@
       </w:r>
     </w:p>
     <w:p>
-      <w:proofErr w:type="spellStart"/>
       <w:r>
         <w:t>Nosol</w:t>
       </w:r>
-      <w:proofErr w:type="spellEnd"/>
     </w:p>
     <w:p>
       <w:r>
@@ -215,6 +203,39 @@
     <w:p>
       <w:r>
         <w:t>Envision Games</w:t>
+      </w:r>
+    </w:p>
+    <w:p>
+      <w:r>
+        <w:t>Magic penny games</w:t>
+      </w:r>
+    </w:p>
+    <w:p>
+      <w:r>
+        <w:t>Axon</w:t>
+      </w:r>
+      <w:r>
+        <w:t xml:space="preserve"> Alloy</w:t>
+      </w:r>
+      <w:r>
+        <w:t xml:space="preserve"> Studios</w:t>
+      </w:r>
+    </w:p>
+    <w:p>
+      <w:r>
+        <w:t>A</w:t>
+      </w:r>
+      <w:r>
+        <w:t>x</w:t>
+      </w:r>
+      <w:r>
+        <w:t>on</w:t>
+      </w:r>
+      <w:r>
+        <w:t>n</w:t>
+      </w:r>
+      <w:r>
+        <w:t xml:space="preserve"> Alloy</w:t>
       </w:r>
     </w:p>
     <w:p/>

</xml_diff>

<commit_message>
Started work on journal
</commit_message>
<xml_diff>
--- a/Authors I must credit.docx
+++ b/Authors I must credit.docx
@@ -136,22 +136,95 @@
         <w:t xml:space="preserve"> </w:t>
       </w:r>
     </w:p>
+    <w:p>
+      <w:r>
+        <w:t>Backpack</w:t>
+      </w:r>
+    </w:p>
+    <w:p>
+      <w:hyperlink r:id="rId12" w:history="1">
+        <w:r>
+          <w:rPr>
+            <w:rStyle w:val="Hyperlink"/>
+          </w:rPr>
+          <w:t>https://sketchfab.com/3d-models/free-assets-low-poly-backpack-f6a69b6ebbbc4f6baa151eef92213271</w:t>
+        </w:r>
+      </w:hyperlink>
+      <w:r>
+        <w:t xml:space="preserve"> </w:t>
+      </w:r>
+    </w:p>
+    <w:p>
+      <w:r>
+        <w:t>Journal</w:t>
+      </w:r>
+    </w:p>
+    <w:p>
+      <w:hyperlink r:id="rId13" w:history="1">
+        <w:r>
+          <w:rPr>
+            <w:rStyle w:val="Hyperlink"/>
+          </w:rPr>
+          <w:t>https://sketchfab.com/3d-models/leather-journal-3d-model-asset-df24ab0704e64ee7b5e1421cb49d88f5#download</w:t>
+        </w:r>
+      </w:hyperlink>
+      <w:r>
+        <w:t xml:space="preserve"> </w:t>
+      </w:r>
+    </w:p>
+    <w:p>
+      <w:r>
+        <w:t>Trowel</w:t>
+      </w:r>
+    </w:p>
+    <w:p>
+      <w:hyperlink r:id="rId14" w:history="1">
+        <w:r>
+          <w:rPr>
+            <w:rStyle w:val="Hyperlink"/>
+          </w:rPr>
+          <w:t>https://sketchfab.com/3d-models/archaeology-trowel-46c6a91c78d1451bb3f9081543c31144#download</w:t>
+        </w:r>
+      </w:hyperlink>
+      <w:r>
+        <w:t xml:space="preserve"> </w:t>
+      </w:r>
+    </w:p>
+    <w:p>
+      <w:r>
+        <w:t>Magnifying glass</w:t>
+      </w:r>
+    </w:p>
+    <w:p>
+      <w:r>
+        <w:t>https://sketchfab.com/3d-models/basic-magnifying-glass-c70c947e39b04177981d4abb8c0f7fa2</w:t>
+      </w:r>
+    </w:p>
+    <w:p>
+      <w:r>
+        <w:t>Indie Game Studio Names:</w:t>
+      </w:r>
+    </w:p>
     <w:p/>
-    <w:p/>
-    <w:p>
-      <w:r>
-        <w:t>Indie Game Studio Names:</w:t>
-      </w:r>
-    </w:p>
-    <w:p/>
-    <w:p>
-      <w:r>
-        <w:t>Tonx Studio</w:t>
-      </w:r>
-    </w:p>
-    <w:p>
-      <w:r>
-        <w:t>Tonx Games</w:t>
+    <w:p>
+      <w:proofErr w:type="spellStart"/>
+      <w:r>
+        <w:lastRenderedPageBreak/>
+        <w:t>Tonx</w:t>
+      </w:r>
+      <w:proofErr w:type="spellEnd"/>
+      <w:r>
+        <w:t xml:space="preserve"> Studio</w:t>
+      </w:r>
+    </w:p>
+    <w:p>
+      <w:proofErr w:type="spellStart"/>
+      <w:r>
+        <w:t>Tonx</w:t>
+      </w:r>
+      <w:proofErr w:type="spellEnd"/>
+      <w:r>
+        <w:t xml:space="preserve"> Games</w:t>
       </w:r>
     </w:p>
     <w:p>
@@ -180,13 +253,14 @@
       </w:r>
     </w:p>
     <w:p>
+      <w:proofErr w:type="spellStart"/>
       <w:r>
         <w:t>Nosol</w:t>
       </w:r>
-    </w:p>
-    <w:p>
-      <w:r>
-        <w:lastRenderedPageBreak/>
+      <w:proofErr w:type="spellEnd"/>
+    </w:p>
+    <w:p>
+      <w:r>
         <w:t>TONX</w:t>
       </w:r>
     </w:p>
@@ -222,6 +296,7 @@
       </w:r>
     </w:p>
     <w:p>
+      <w:proofErr w:type="spellStart"/>
       <w:r>
         <w:t>A</w:t>
       </w:r>
@@ -234,6 +309,7 @@
       <w:r>
         <w:t>n</w:t>
       </w:r>
+      <w:proofErr w:type="spellEnd"/>
       <w:r>
         <w:t xml:space="preserve"> Alloy</w:t>
       </w:r>

</xml_diff>